<commit_message>
fixed mistakes and updated glossary
</commit_message>
<xml_diff>
--- a/3. System definition/3.1. Документ требований маркетинга.docx
+++ b/3. System definition/3.1. Документ требований маркетинга.docx
@@ -5107,25 +5107,15 @@
           <w:sz w:val="28"/>
           <w:szCs w:val="28"/>
         </w:rPr>
-        <w:t xml:space="preserve"> Некоторые возможности </w:t>
-      </w:r>
-      <w:proofErr w:type="spellStart"/>
-      <w:r>
-        <w:rPr>
-          <w:rFonts w:ascii="Times New Roman" w:hAnsi="Times New Roman" w:cs="Times New Roman"/>
-          <w:sz w:val="28"/>
-          <w:szCs w:val="28"/>
-        </w:rPr>
-        <w:t>кастомизации</w:t>
-      </w:r>
-      <w:proofErr w:type="spellEnd"/>
-      <w:r>
-        <w:rPr>
-          <w:rFonts w:ascii="Times New Roman" w:hAnsi="Times New Roman" w:cs="Times New Roman"/>
-          <w:sz w:val="28"/>
-          <w:szCs w:val="28"/>
-        </w:rPr>
-        <w:t xml:space="preserve"> и настройки отображения рекл</w:t>
+        <w:t xml:space="preserve"> Н</w:t>
+      </w:r>
+      <w:r>
+        <w:rPr>
+          <w:rFonts w:ascii="Times New Roman" w:hAnsi="Times New Roman" w:cs="Times New Roman"/>
+          <w:sz w:val="28"/>
+          <w:szCs w:val="28"/>
+        </w:rPr>
+        <w:t>астройки отображения рекл</w:t>
       </w:r>
       <w:r>
         <w:rPr>
@@ -7023,7 +7013,6 @@
     <w:p>
       <w:pPr>
         <w:spacing w:line="256" w:lineRule="auto"/>
-        <w:jc w:val="center"/>
         <w:rPr>
           <w:rFonts w:ascii="Times New Roman" w:hAnsi="Times New Roman" w:cs="Times New Roman"/>
           <w:sz w:val="28"/>
@@ -7033,39 +7022,10 @@
       <w:r>
         <w:rPr>
           <w:rFonts w:ascii="Times New Roman" w:hAnsi="Times New Roman" w:cs="Times New Roman"/>
-          <w:b/>
           <w:sz w:val="28"/>
           <w:szCs w:val="28"/>
         </w:rPr>
         <w:lastRenderedPageBreak/>
-        <w:t>//</w:t>
-      </w:r>
-      <w:r>
-        <w:rPr>
-          <w:rFonts w:ascii="Times New Roman" w:hAnsi="Times New Roman" w:cs="Times New Roman"/>
-          <w:b/>
-          <w:sz w:val="28"/>
-          <w:szCs w:val="28"/>
-        </w:rPr>
-        <w:t>ЭТИ ДВЕ ТАБЛИЧКИ ОБНОВЛЮ</w:t>
-      </w:r>
-      <w:bookmarkStart w:id="14" w:name="_GoBack"/>
-      <w:bookmarkEnd w:id="14"/>
-      <w:r>
-        <w:rPr>
-          <w:rFonts w:ascii="Times New Roman" w:hAnsi="Times New Roman" w:cs="Times New Roman"/>
-          <w:b/>
-          <w:sz w:val="28"/>
-          <w:szCs w:val="28"/>
-        </w:rPr>
-        <w:t xml:space="preserve"> ПОСЛЕ ВСТРЕЧИ</w:t>
-      </w:r>
-      <w:r>
-        <w:rPr>
-          <w:rFonts w:ascii="Times New Roman" w:hAnsi="Times New Roman" w:cs="Times New Roman"/>
-          <w:sz w:val="28"/>
-          <w:szCs w:val="28"/>
-        </w:rPr>
         <w:br w:type="page"/>
       </w:r>
     </w:p>
@@ -7085,7 +7045,7 @@
           <w:szCs w:val="28"/>
         </w:rPr>
       </w:pPr>
-      <w:bookmarkStart w:id="15" w:name="_Toc482573330"/>
+      <w:bookmarkStart w:id="14" w:name="_Toc482573330"/>
       <w:r>
         <w:rPr>
           <w:rFonts w:ascii="Times New Roman" w:hAnsi="Times New Roman" w:cs="Times New Roman"/>
@@ -7105,7 +7065,7 @@
         </w:rPr>
         <w:t>РЫ</w:t>
       </w:r>
-      <w:bookmarkEnd w:id="15"/>
+      <w:bookmarkEnd w:id="14"/>
       <w:r>
         <w:rPr>
           <w:rFonts w:ascii="Times New Roman" w:hAnsi="Times New Roman" w:cs="Times New Roman"/>
@@ -7729,7 +7689,7 @@
         </w:rPr>
         <w:br w:type="page"/>
       </w:r>
-      <w:bookmarkStart w:id="16" w:name="_Toc482573331"/>
+      <w:bookmarkStart w:id="15" w:name="_Toc482573331"/>
       <w:r>
         <w:rPr>
           <w:rFonts w:ascii="Times New Roman" w:hAnsi="Times New Roman" w:cs="Times New Roman"/>
@@ -7740,7 +7700,7 @@
         <w:lastRenderedPageBreak/>
         <w:t>ФИНАНСОВЫЕ ДАННЫЕ</w:t>
       </w:r>
-      <w:bookmarkEnd w:id="16"/>
+      <w:bookmarkEnd w:id="15"/>
     </w:p>
     <w:p>
       <w:pPr>
@@ -7771,7 +7731,7 @@
           <w:szCs w:val="28"/>
         </w:rPr>
       </w:pPr>
-      <w:bookmarkStart w:id="17" w:name="_Toc482573332"/>
+      <w:bookmarkStart w:id="16" w:name="_Toc482573332"/>
       <w:r>
         <w:rPr>
           <w:rFonts w:ascii="Times New Roman" w:hAnsi="Times New Roman" w:cs="Times New Roman"/>
@@ -7781,7 +7741,7 @@
         </w:rPr>
         <w:t>ПРОГНОЗ ПРОДАЖ И ВЫРУЧКИ</w:t>
       </w:r>
-      <w:bookmarkEnd w:id="17"/>
+      <w:bookmarkEnd w:id="16"/>
     </w:p>
     <w:p>
       <w:pPr>
@@ -7821,18 +7781,18 @@
           <w:sz w:val="28"/>
           <w:szCs w:val="28"/>
         </w:rPr>
-        <w:t xml:space="preserve"> возможностью полной блокировки рекламы и дополнительной </w:t>
-      </w:r>
-      <w:proofErr w:type="spellStart"/>
-      <w:r>
-        <w:rPr>
-          <w:rFonts w:ascii="Times New Roman" w:hAnsi="Times New Roman" w:cs="Times New Roman"/>
-          <w:sz w:val="28"/>
-          <w:szCs w:val="28"/>
-        </w:rPr>
-        <w:t>кастомизацией</w:t>
-      </w:r>
-      <w:proofErr w:type="spellEnd"/>
+        <w:t xml:space="preserve"> возможностью полной блокировки реклам</w:t>
+      </w:r>
+      <w:r>
+        <w:rPr>
+          <w:rFonts w:ascii="Times New Roman" w:hAnsi="Times New Roman" w:cs="Times New Roman"/>
+          <w:sz w:val="28"/>
+          <w:szCs w:val="28"/>
+        </w:rPr>
+        <w:t>ы</w:t>
+      </w:r>
+      <w:bookmarkStart w:id="17" w:name="_GoBack"/>
+      <w:bookmarkEnd w:id="17"/>
       <w:r>
         <w:rPr>
           <w:rFonts w:ascii="Times New Roman" w:hAnsi="Times New Roman" w:cs="Times New Roman"/>

</xml_diff>